<commit_message>
updated ITX setup guide
</commit_message>
<xml_diff>
--- a/documentation/guides/UGV/UGV ITX setup guide.docx
+++ b/documentation/guides/UGV/UGV ITX setup guide.docx
@@ -182,7 +182,15 @@
         </w:numPr>
       </w:pPr>
       <w:r>
-        <w:t xml:space="preserve">Download the latest 64-bit clearpath-universal-noetic image </w:t>
+        <w:t xml:space="preserve">Download the latest 64-bit </w:t>
+      </w:r>
+      <w:proofErr w:type="spellStart"/>
+      <w:r>
+        <w:t>clearpath</w:t>
+      </w:r>
+      <w:proofErr w:type="spellEnd"/>
+      <w:r>
+        <w:t xml:space="preserve">-universal-noetic image </w:t>
       </w:r>
       <w:hyperlink r:id="rId10" w:history="1">
         <w:r>
@@ -313,7 +321,15 @@
         </w:numPr>
       </w:pPr>
       <w:r>
-        <w:t>On first boot, the username will be administrator and the password will be clearpath. You may use passwd utility to change administrator account password.</w:t>
+        <w:t xml:space="preserve">On first boot, the username will be administrator and the password will be </w:t>
+      </w:r>
+      <w:proofErr w:type="spellStart"/>
+      <w:r>
+        <w:t>clearpath</w:t>
+      </w:r>
+      <w:proofErr w:type="spellEnd"/>
+      <w:r>
+        <w:t>. You may use passwd utility to change administrator account password.</w:t>
       </w:r>
     </w:p>
     <w:p>
@@ -388,6 +404,7 @@
                 <w14:ligatures w14:val="none"/>
               </w:rPr>
             </w:pPr>
+            <w:proofErr w:type="spellStart"/>
             <w:r>
               <w:rPr>
                 <w:rFonts w:ascii="Consolas" w:eastAsia="Times New Roman" w:hAnsi="Consolas" w:cs="Courier New"/>
@@ -397,7 +414,40 @@
                 <w14:ligatures w14:val="none"/>
               </w:rPr>
               <w:lastRenderedPageBreak/>
-              <w:t>rosrun husky_bringup install</w:t>
+              <w:t>rosrun</w:t>
+            </w:r>
+            <w:proofErr w:type="spellEnd"/>
+            <w:r>
+              <w:rPr>
+                <w:rFonts w:ascii="Consolas" w:eastAsia="Times New Roman" w:hAnsi="Consolas" w:cs="Courier New"/>
+                <w:kern w:val="0"/>
+                <w:sz w:val="20"/>
+                <w:szCs w:val="20"/>
+                <w14:ligatures w14:val="none"/>
+              </w:rPr>
+              <w:t xml:space="preserve"> </w:t>
+            </w:r>
+            <w:proofErr w:type="spellStart"/>
+            <w:r>
+              <w:rPr>
+                <w:rFonts w:ascii="Consolas" w:eastAsia="Times New Roman" w:hAnsi="Consolas" w:cs="Courier New"/>
+                <w:kern w:val="0"/>
+                <w:sz w:val="20"/>
+                <w:szCs w:val="20"/>
+                <w14:ligatures w14:val="none"/>
+              </w:rPr>
+              <w:t>husky_bringup</w:t>
+            </w:r>
+            <w:proofErr w:type="spellEnd"/>
+            <w:r>
+              <w:rPr>
+                <w:rFonts w:ascii="Consolas" w:eastAsia="Times New Roman" w:hAnsi="Consolas" w:cs="Courier New"/>
+                <w:kern w:val="0"/>
+                <w:sz w:val="20"/>
+                <w:szCs w:val="20"/>
+                <w14:ligatures w14:val="none"/>
+              </w:rPr>
+              <w:t xml:space="preserve"> install</w:t>
             </w:r>
           </w:p>
         </w:tc>
@@ -435,13 +485,15 @@
     </w:p>
     <w:p>
       <w:r>
-        <w:t xml:space="preserve">The install script will configure a ros upstart service, that will bring up the base Husky </w:t>
-      </w:r>
-      <w:r>
-        <w:t>launch files</w:t>
-      </w:r>
-      <w:r>
-        <w:t xml:space="preserve"> on boot. The script will also detect any standard peripherals (IMU, GPS, etc.) you have installed, and add them the service.</w:t>
+        <w:t xml:space="preserve">The install script will configure a </w:t>
+      </w:r>
+      <w:proofErr w:type="spellStart"/>
+      <w:r>
+        <w:t>ros</w:t>
+      </w:r>
+      <w:proofErr w:type="spellEnd"/>
+      <w:r>
+        <w:t xml:space="preserve"> upstart service, that will bring up the base Husky launch files on boot. The script will also detect any standard peripherals (IMU, GPS, etc.) you have installed, and add them the service.</w:t>
       </w:r>
     </w:p>
     <w:p/>
@@ -484,6 +536,7 @@
             <w:tcW w:w="8401" w:type="dxa"/>
           </w:tcPr>
           <w:p>
+            <w:proofErr w:type="spellStart"/>
             <w:r>
               <w:rPr>
                 <w:rFonts w:ascii="Consolas" w:eastAsia="Times New Roman" w:hAnsi="Consolas" w:cs="Courier New"/>
@@ -492,8 +545,53 @@
                 <w:szCs w:val="20"/>
                 <w14:ligatures w14:val="none"/>
               </w:rPr>
-              <w:t>sudo systemctl start ros</w:t>
+              <w:t>sudo</w:t>
             </w:r>
+            <w:proofErr w:type="spellEnd"/>
+            <w:r>
+              <w:rPr>
+                <w:rFonts w:ascii="Consolas" w:eastAsia="Times New Roman" w:hAnsi="Consolas" w:cs="Courier New"/>
+                <w:kern w:val="0"/>
+                <w:sz w:val="20"/>
+                <w:szCs w:val="20"/>
+                <w14:ligatures w14:val="none"/>
+              </w:rPr>
+              <w:t xml:space="preserve"> </w:t>
+            </w:r>
+            <w:proofErr w:type="spellStart"/>
+            <w:r>
+              <w:rPr>
+                <w:rFonts w:ascii="Consolas" w:eastAsia="Times New Roman" w:hAnsi="Consolas" w:cs="Courier New"/>
+                <w:kern w:val="0"/>
+                <w:sz w:val="20"/>
+                <w:szCs w:val="20"/>
+                <w14:ligatures w14:val="none"/>
+              </w:rPr>
+              <w:t>systemctl</w:t>
+            </w:r>
+            <w:proofErr w:type="spellEnd"/>
+            <w:r>
+              <w:rPr>
+                <w:rFonts w:ascii="Consolas" w:eastAsia="Times New Roman" w:hAnsi="Consolas" w:cs="Courier New"/>
+                <w:kern w:val="0"/>
+                <w:sz w:val="20"/>
+                <w:szCs w:val="20"/>
+                <w14:ligatures w14:val="none"/>
+              </w:rPr>
+              <w:t xml:space="preserve"> start </w:t>
+            </w:r>
+            <w:proofErr w:type="spellStart"/>
+            <w:r>
+              <w:rPr>
+                <w:rFonts w:ascii="Consolas" w:eastAsia="Times New Roman" w:hAnsi="Consolas" w:cs="Courier New"/>
+                <w:kern w:val="0"/>
+                <w:sz w:val="20"/>
+                <w:szCs w:val="20"/>
+                <w14:ligatures w14:val="none"/>
+              </w:rPr>
+              <w:t>ros</w:t>
+            </w:r>
+            <w:proofErr w:type="spellEnd"/>
           </w:p>
         </w:tc>
       </w:tr>
@@ -530,6 +628,7 @@
             <w:tcW w:w="8416" w:type="dxa"/>
           </w:tcPr>
           <w:p>
+            <w:proofErr w:type="spellStart"/>
             <w:r>
               <w:rPr>
                 <w:rFonts w:ascii="Consolas" w:eastAsia="Times New Roman" w:hAnsi="Consolas" w:cs="Courier New"/>
@@ -538,8 +637,53 @@
                 <w:szCs w:val="20"/>
                 <w14:ligatures w14:val="none"/>
               </w:rPr>
-              <w:t>sudo journalctl -u ros</w:t>
+              <w:t>sudo</w:t>
             </w:r>
+            <w:proofErr w:type="spellEnd"/>
+            <w:r>
+              <w:rPr>
+                <w:rFonts w:ascii="Consolas" w:eastAsia="Times New Roman" w:hAnsi="Consolas" w:cs="Courier New"/>
+                <w:kern w:val="0"/>
+                <w:sz w:val="20"/>
+                <w:szCs w:val="20"/>
+                <w14:ligatures w14:val="none"/>
+              </w:rPr>
+              <w:t xml:space="preserve"> </w:t>
+            </w:r>
+            <w:proofErr w:type="spellStart"/>
+            <w:r>
+              <w:rPr>
+                <w:rFonts w:ascii="Consolas" w:eastAsia="Times New Roman" w:hAnsi="Consolas" w:cs="Courier New"/>
+                <w:kern w:val="0"/>
+                <w:sz w:val="20"/>
+                <w:szCs w:val="20"/>
+                <w14:ligatures w14:val="none"/>
+              </w:rPr>
+              <w:t>journalctl</w:t>
+            </w:r>
+            <w:proofErr w:type="spellEnd"/>
+            <w:r>
+              <w:rPr>
+                <w:rFonts w:ascii="Consolas" w:eastAsia="Times New Roman" w:hAnsi="Consolas" w:cs="Courier New"/>
+                <w:kern w:val="0"/>
+                <w:sz w:val="20"/>
+                <w:szCs w:val="20"/>
+                <w14:ligatures w14:val="none"/>
+              </w:rPr>
+              <w:t xml:space="preserve"> -u </w:t>
+            </w:r>
+            <w:proofErr w:type="spellStart"/>
+            <w:r>
+              <w:rPr>
+                <w:rFonts w:ascii="Consolas" w:eastAsia="Times New Roman" w:hAnsi="Consolas" w:cs="Courier New"/>
+                <w:kern w:val="0"/>
+                <w:sz w:val="20"/>
+                <w:szCs w:val="20"/>
+                <w14:ligatures w14:val="none"/>
+              </w:rPr>
+              <w:t>ros</w:t>
+            </w:r>
+            <w:proofErr w:type="spellEnd"/>
           </w:p>
         </w:tc>
       </w:tr>
@@ -554,10 +698,7 @@
         </w:numPr>
       </w:pPr>
       <w:r>
-        <w:t>Your husky should now be accepting commands from your joystick. The service will automatically start each time you boot your Husky’s PC</w:t>
-      </w:r>
-      <w:r>
-        <w:t>. To set up the Wireless PS4 controller</w:t>
+        <w:t>Your husky should now be accepting commands from your joystick. The service will automatically start each time you boot your Husky’s PC. To set up the Wireless PS4 controller</w:t>
       </w:r>
       <w:r>
         <w:t xml:space="preserve">, refer the </w:t>
@@ -574,6 +715,31 @@
       </w:r>
     </w:p>
     <w:p/>
+    <w:p>
+      <w:pPr>
+        <w:pStyle w:val="Rubrik2"/>
+      </w:pPr>
+      <w:r>
+        <w:t>Installation of STAD project packages</w:t>
+      </w:r>
+    </w:p>
+    <w:p/>
+    <w:p>
+      <w:r>
+        <w:t>To install software packages that reads sensors connected to the ITX or enables data communication to PX2 or UAV, then refer to the relevant READMEs in the STAD git repository for installation, development, and usage.</w:t>
+      </w:r>
+      <w:r>
+        <w:br/>
+      </w:r>
+      <w:hyperlink r:id="rId11" w:history="1">
+        <w:r>
+          <w:rPr>
+            <w:rStyle w:val="Hyperlnk"/>
+          </w:rPr>
+          <w:t>https://github.com/MDU-C2/Shuttle</w:t>
+        </w:r>
+      </w:hyperlink>
+    </w:p>
     <w:sectPr>
       <w:pgSz w:w="11906" w:h="16838"/>
       <w:pgMar w:top="1440" w:right="1440" w:bottom="1440" w:left="1440" w:header="708" w:footer="708" w:gutter="0"/>
@@ -2229,7 +2395,6 @@
   <w:style w:type="character" w:default="1" w:styleId="Standardstycketeckensnitt">
     <w:name w:val="Default Paragraph Font"/>
     <w:uiPriority w:val="1"/>
-    <w:semiHidden/>
     <w:unhideWhenUsed/>
   </w:style>
   <w:style w:type="table" w:default="1" w:styleId="Normaltabell">
@@ -2858,6 +3023,26 @@
 </file>
 
 <file path=customXml/item1.xml><?xml version="1.0" encoding="utf-8"?>
+<p:properties xmlns:p="http://schemas.microsoft.com/office/2006/metadata/properties" xmlns:xsi="http://www.w3.org/2001/XMLSchema-instance" xmlns:pc="http://schemas.microsoft.com/office/infopath/2007/PartnerControls">
+  <documentManagement>
+    <lcf76f155ced4ddcb4097134ff3c332f xmlns="6b06d442-66c2-461b-8957-6fc6f245b738">
+      <Terms xmlns="http://schemas.microsoft.com/office/infopath/2007/PartnerControls"/>
+    </lcf76f155ced4ddcb4097134ff3c332f>
+    <TaxCatchAll xmlns="df8e3dd2-caee-4e45-b7bd-f1592b63de79" xsi:nil="true"/>
+  </documentManagement>
+</p:properties>
+</file>
+
+<file path=customXml/item2.xml><?xml version="1.0" encoding="utf-8"?>
+<?mso-contentType ?>
+<FormTemplates xmlns="http://schemas.microsoft.com/sharepoint/v3/contenttype/forms">
+  <Display>DocumentLibraryForm</Display>
+  <Edit>DocumentLibraryForm</Edit>
+  <New>DocumentLibraryForm</New>
+</FormTemplates>
+</file>
+
+<file path=customXml/item3.xml><?xml version="1.0" encoding="utf-8"?>
 <ct:contentTypeSchema xmlns:ct="http://schemas.microsoft.com/office/2006/metadata/contentType" xmlns:ma="http://schemas.microsoft.com/office/2006/metadata/properties/metaAttributes" ct:_="" ma:_="" ma:contentTypeName="dokument" ma:contentTypeID="0x010100051E200DA79A1946A0D9C78D564872D8" ma:contentTypeVersion="12" ma:contentTypeDescription="Skapa ett nytt dokument." ma:contentTypeScope="" ma:versionID="e9fd4f786840b36c5e23eda32e2905fa">
   <xsd:schema xmlns:xsd="http://www.w3.org/2001/XMLSchema" xmlns:xs="http://www.w3.org/2001/XMLSchema" xmlns:p="http://schemas.microsoft.com/office/2006/metadata/properties" xmlns:ns2="6b06d442-66c2-461b-8957-6fc6f245b738" xmlns:ns3="df8e3dd2-caee-4e45-b7bd-f1592b63de79" targetNamespace="http://schemas.microsoft.com/office/2006/metadata/properties" ma:root="true" ma:fieldsID="dda36fd36d308c61d7b6673f7a7addd9" ns2:_="" ns3:_="">
     <xsd:import namespace="6b06d442-66c2-461b-8957-6fc6f245b738"/>
@@ -3058,27 +3243,26 @@
 </ct:contentTypeSchema>
 </file>
 
-<file path=customXml/item2.xml><?xml version="1.0" encoding="utf-8"?>
-<?mso-contentType ?>
-<FormTemplates xmlns="http://schemas.microsoft.com/sharepoint/v3/contenttype/forms">
-  <Display>DocumentLibraryForm</Display>
-  <Edit>DocumentLibraryForm</Edit>
-  <New>DocumentLibraryForm</New>
-</FormTemplates>
+<file path=customXml/itemProps1.xml><?xml version="1.0" encoding="utf-8"?>
+<ds:datastoreItem xmlns:ds="http://schemas.openxmlformats.org/officeDocument/2006/customXml" ds:itemID="{0DB72B76-2992-4671-9731-1EDD4362ED9F}">
+  <ds:schemaRefs>
+    <ds:schemaRef ds:uri="http://schemas.microsoft.com/office/2006/metadata/properties"/>
+    <ds:schemaRef ds:uri="http://schemas.microsoft.com/office/infopath/2007/PartnerControls"/>
+    <ds:schemaRef ds:uri="6b06d442-66c2-461b-8957-6fc6f245b738"/>
+    <ds:schemaRef ds:uri="df8e3dd2-caee-4e45-b7bd-f1592b63de79"/>
+  </ds:schemaRefs>
+</ds:datastoreItem>
 </file>
 
-<file path=customXml/item3.xml><?xml version="1.0" encoding="utf-8"?>
-<p:properties xmlns:p="http://schemas.microsoft.com/office/2006/metadata/properties" xmlns:xsi="http://www.w3.org/2001/XMLSchema-instance" xmlns:pc="http://schemas.microsoft.com/office/infopath/2007/PartnerControls">
-  <documentManagement>
-    <lcf76f155ced4ddcb4097134ff3c332f xmlns="6b06d442-66c2-461b-8957-6fc6f245b738">
-      <Terms xmlns="http://schemas.microsoft.com/office/infopath/2007/PartnerControls"/>
-    </lcf76f155ced4ddcb4097134ff3c332f>
-    <TaxCatchAll xmlns="df8e3dd2-caee-4e45-b7bd-f1592b63de79" xsi:nil="true"/>
-  </documentManagement>
-</p:properties>
+<file path=customXml/itemProps2.xml><?xml version="1.0" encoding="utf-8"?>
+<ds:datastoreItem xmlns:ds="http://schemas.openxmlformats.org/officeDocument/2006/customXml" ds:itemID="{831353E3-05E2-491E-8676-C3977B3C41D0}">
+  <ds:schemaRefs>
+    <ds:schemaRef ds:uri="http://schemas.microsoft.com/sharepoint/v3/contenttype/forms"/>
+  </ds:schemaRefs>
+</ds:datastoreItem>
 </file>
 
-<file path=customXml/itemProps1.xml><?xml version="1.0" encoding="utf-8"?>
+<file path=customXml/itemProps3.xml><?xml version="1.0" encoding="utf-8"?>
 <ds:datastoreItem xmlns:ds="http://schemas.openxmlformats.org/officeDocument/2006/customXml" ds:itemID="{061CD8C4-60B8-4D96-A093-181A63BE4D9E}">
   <ds:schemaRefs>
     <ds:schemaRef ds:uri="http://schemas.microsoft.com/office/2006/metadata/contentType"/>
@@ -3095,23 +3279,4 @@
     <ds:schemaRef ds:uri="http://schemas.microsoft.com/internal/obd"/>
   </ds:schemaRefs>
 </ds:datastoreItem>
-</file>
-
-<file path=customXml/itemProps2.xml><?xml version="1.0" encoding="utf-8"?>
-<ds:datastoreItem xmlns:ds="http://schemas.openxmlformats.org/officeDocument/2006/customXml" ds:itemID="{831353E3-05E2-491E-8676-C3977B3C41D0}">
-  <ds:schemaRefs>
-    <ds:schemaRef ds:uri="http://schemas.microsoft.com/sharepoint/v3/contenttype/forms"/>
-  </ds:schemaRefs>
-</ds:datastoreItem>
-</file>
-
-<file path=customXml/itemProps3.xml><?xml version="1.0" encoding="utf-8"?>
-<ds:datastoreItem xmlns:ds="http://schemas.openxmlformats.org/officeDocument/2006/customXml" ds:itemID="{0DB72B76-2992-4671-9731-1EDD4362ED9F}">
-  <ds:schemaRefs>
-    <ds:schemaRef ds:uri="http://schemas.microsoft.com/office/2006/metadata/properties"/>
-    <ds:schemaRef ds:uri="http://schemas.microsoft.com/office/infopath/2007/PartnerControls"/>
-    <ds:schemaRef ds:uri="6b06d442-66c2-461b-8957-6fc6f245b738"/>
-    <ds:schemaRef ds:uri="df8e3dd2-caee-4e45-b7bd-f1592b63de79"/>
-  </ds:schemaRefs>
-</ds:datastoreItem>
 </file>
</xml_diff>